<commit_message>
Sugerencias y comentarios para Trabajos de Máster Deyri y agregado resumen de trabajo de investigación sobre celdas Peltier - Congreso
</commit_message>
<xml_diff>
--- a/Revista JIREH/2023/Artículo Científico/Máster Deyri Cano/Artículo - Participación Parental.docx
+++ b/Revista JIREH/2023/Artículo Científico/Máster Deyri Cano/Artículo - Participación Parental.docx
@@ -1755,7 +1755,7 @@
           <w:sz w:val="24"/>
           <w:szCs w:val="24"/>
         </w:rPr>
-        <w:t xml:space="preserve"> meta análisis de más de cincuenta estudios sobre la participación de los padres en la escuela </w:t>
+        <w:t xml:space="preserve"> metaanálisis de más de cincuenta estudios sobre la participación de los padres en la escuela </w:t>
       </w:r>
       <w:r>
         <w:rPr>
@@ -1876,8 +1876,9 @@
           <w:szCs w:val="24"/>
         </w:rPr>
         <w:lastRenderedPageBreak/>
-        <w:t xml:space="preserve"> Por otra parte la UNAN Managua realizo un estudio en la escuela Felicita Ponce de San Juan de Limay en sexto grado B, donde lograron comprobar la gran incidencia que tienen los movimientos migratorios en la educación </w:t>
-      </w:r>
+        <w:t xml:space="preserve"> Por otra parte la </w:t>
+      </w:r>
+      <w:commentRangeStart w:id="6"/>
       <w:r>
         <w:rPr>
           <w:rFonts w:ascii="Verdana" w:hAnsi="Verdana"/>
@@ -1885,6 +1886,31 @@
           <w:sz w:val="24"/>
           <w:szCs w:val="24"/>
         </w:rPr>
+        <w:t xml:space="preserve">UNAN Managua </w:t>
+      </w:r>
+      <w:commentRangeEnd w:id="6"/>
+      <w:r>
+        <w:rPr>
+          <w:rStyle w:val="Refdecomentario"/>
+        </w:rPr>
+        <w:commentReference w:id="6"/>
+      </w:r>
+      <w:r>
+        <w:rPr>
+          <w:rFonts w:ascii="Verdana" w:hAnsi="Verdana"/>
+          <w:color w:val="000000"/>
+          <w:sz w:val="24"/>
+          <w:szCs w:val="24"/>
+        </w:rPr>
+        <w:t xml:space="preserve">realizo un estudio en la escuela Felicita Ponce de San Juan de Limay en sexto grado B, donde lograron comprobar la gran incidencia que tienen los movimientos migratorios en la educación </w:t>
+      </w:r>
+      <w:r>
+        <w:rPr>
+          <w:rFonts w:ascii="Verdana" w:hAnsi="Verdana"/>
+          <w:color w:val="000000"/>
+          <w:sz w:val="24"/>
+          <w:szCs w:val="24"/>
+        </w:rPr>
         <w:t>de los niños en edad escolar, es decir que los resultados obtenidos apuntan a que efectivamente el bajo rendimiento académico de niños y niñas de sexto grado de dicha escuela con padres o madres migrantes, se debe principalmente a este problema, pues las escuelas, por la desintegración familiar, son drásticas, y esto viene a recaer en la personalidad, el estado emocional, en lo psicoactivo, en el autoestima, etc. De las y los afectados y por ende en la educación.</w:t>
       </w:r>
     </w:p>
@@ -1975,7 +2001,33 @@
           <w:sz w:val="24"/>
           <w:szCs w:val="24"/>
         </w:rPr>
-        <w:t xml:space="preserve">tearon los siguientes objetivos: </w:t>
+        <w:t>tearon los siguientes objetivos</w:t>
+      </w:r>
+      <w:commentRangeStart w:id="7"/>
+      <w:r>
+        <w:rPr>
+          <w:rFonts w:ascii="Verdana" w:hAnsi="Verdana"/>
+          <w:color w:val="000000"/>
+          <w:sz w:val="24"/>
+          <w:szCs w:val="24"/>
+        </w:rPr>
+        <w:t>:</w:t>
+      </w:r>
+      <w:commentRangeEnd w:id="7"/>
+      <w:r>
+        <w:rPr>
+          <w:rStyle w:val="Refdecomentario"/>
+        </w:rPr>
+        <w:commentReference w:id="7"/>
+      </w:r>
+      <w:r>
+        <w:rPr>
+          <w:rFonts w:ascii="Verdana" w:hAnsi="Verdana"/>
+          <w:color w:val="000000"/>
+          <w:sz w:val="24"/>
+          <w:szCs w:val="24"/>
+        </w:rPr>
+        <w:t xml:space="preserve"> </w:t>
       </w:r>
     </w:p>
     <w:p>
@@ -3893,7 +3945,7 @@
           <w:szCs w:val="24"/>
         </w:rPr>
       </w:pPr>
-      <w:commentRangeStart w:id="6"/>
+      <w:commentRangeStart w:id="8"/>
       <w:r>
         <w:rPr>
           <w:rFonts w:ascii="Verdana" w:hAnsi="Verdana"/>
@@ -3905,12 +3957,12 @@
         </w:rPr>
         <w:t>Referencias bibliográficas</w:t>
       </w:r>
-      <w:commentRangeEnd w:id="6"/>
+      <w:commentRangeEnd w:id="8"/>
       <w:r>
         <w:rPr>
           <w:rStyle w:val="Refdecomentario"/>
         </w:rPr>
-        <w:commentReference w:id="6"/>
+        <w:commentReference w:id="8"/>
       </w:r>
     </w:p>
     <w:p>
@@ -4045,7 +4097,7 @@
           <w:szCs w:val="24"/>
         </w:rPr>
       </w:pPr>
-      <w:commentRangeStart w:id="7"/>
+      <w:commentRangeStart w:id="9"/>
       <w:r>
         <w:rPr>
           <w:color w:val="000000"/>
@@ -4195,12 +4247,12 @@
         </w:rPr>
         <w:t xml:space="preserve"> deben seguir la normativa APA en su sexta edición.</w:t>
       </w:r>
-      <w:commentRangeEnd w:id="7"/>
+      <w:commentRangeEnd w:id="9"/>
       <w:r>
         <w:rPr>
           <w:rStyle w:val="Refdecomentario"/>
         </w:rPr>
-        <w:commentReference w:id="7"/>
+        <w:commentReference w:id="9"/>
       </w:r>
     </w:p>
     <w:p>
@@ -4336,8 +4388,84 @@
         <w:t>Corregir datos de la fuente de datos.</w:t>
       </w:r>
     </w:p>
+    <w:p>
+      <w:pPr>
+        <w:pStyle w:val="Textocomentario"/>
+      </w:pPr>
+      <w:r>
+        <w:t>El texto que cita lo encontró en el sitio web “Instituto para el Futuro de la Educación – Tecnológico de Monterrey”, sin embargo, ellos citan de otra página ese mismo texto a manera de paráfrasis.</w:t>
+      </w:r>
+    </w:p>
+    <w:p>
+      <w:pPr>
+        <w:pStyle w:val="Textocomentario"/>
+      </w:pPr>
+    </w:p>
+    <w:p>
+      <w:pPr>
+        <w:pStyle w:val="Textocomentario"/>
+      </w:pPr>
+      <w:r>
+        <w:t>De aquí:</w:t>
+      </w:r>
+    </w:p>
+    <w:p>
+      <w:pPr>
+        <w:pStyle w:val="Textocomentario"/>
+      </w:pPr>
+      <w:hyperlink r:id="rId1" w:history="1">
+        <w:r>
+          <w:rPr>
+            <w:rStyle w:val="Hipervnculo"/>
+          </w:rPr>
+          <w:t>https://www.semanticscholar.org/paper/Parental-involvement-in-middle-school%3A-a-assessment-Hill-Tyson/4ea2035db433a5c849274f110b9375c2541544dc</w:t>
+        </w:r>
+      </w:hyperlink>
+    </w:p>
+    <w:p>
+      <w:pPr>
+        <w:pStyle w:val="Textocomentario"/>
+      </w:pPr>
+    </w:p>
+    <w:p>
+      <w:pPr>
+        <w:pStyle w:val="Textocomentario"/>
+      </w:pPr>
+      <w:r>
+        <w:t xml:space="preserve">Entonces usted mejor cite a esa fuente </w:t>
+      </w:r>
+      <w:proofErr w:type="spellStart"/>
+      <w:r>
+        <w:t>Semantic</w:t>
+      </w:r>
+      <w:proofErr w:type="spellEnd"/>
+      <w:r>
+        <w:t xml:space="preserve"> </w:t>
+      </w:r>
+      <w:proofErr w:type="spellStart"/>
+      <w:r>
+        <w:t>Scholar</w:t>
+      </w:r>
+      <w:proofErr w:type="spellEnd"/>
+      <w:r>
+        <w:t xml:space="preserve">, o haga una cita de cita. </w:t>
+      </w:r>
+    </w:p>
+    <w:p>
+      <w:pPr>
+        <w:pStyle w:val="Textocomentario"/>
+      </w:pPr>
+    </w:p>
+    <w:p>
+      <w:pPr>
+        <w:pStyle w:val="Textocomentario"/>
+      </w:pPr>
+      <w:r>
+        <w:t xml:space="preserve"> </w:t>
+      </w:r>
+    </w:p>
   </w:comment>
-  <w:comment w:id="6" w:author="Mario Zapata" w:date="2024-04-09T20:39:00Z" w:initials="MZ">
+  <w:comment w:id="6" w:author="Mario Martin Zapata Salgado" w:date="2024-04-23T15:17:00Z" w:initials="MZ">
     <w:p>
       <w:pPr>
         <w:pStyle w:val="Textocomentario"/>
@@ -4349,6 +4477,75 @@
         <w:annotationRef/>
       </w:r>
       <w:r>
+        <w:t>Aquí cita a la UNAN Managua, debe usar la Norma APA 6ta edición para citarlo y colocar el año.</w:t>
+      </w:r>
+    </w:p>
+    <w:p>
+      <w:pPr>
+        <w:pStyle w:val="Textocomentario"/>
+      </w:pPr>
+    </w:p>
+    <w:p>
+      <w:pPr>
+        <w:pStyle w:val="Textocomentario"/>
+      </w:pPr>
+      <w:r>
+        <w:t xml:space="preserve">Además, debe agregar la Referencia Bibliográfica, así como agregó a Roldán, pero con los datos completos. </w:t>
+      </w:r>
+    </w:p>
+    <w:p>
+      <w:pPr>
+        <w:pStyle w:val="Textocomentario"/>
+      </w:pPr>
+    </w:p>
+    <w:p>
+      <w:pPr>
+        <w:pStyle w:val="Textocomentario"/>
+      </w:pPr>
+      <w:r>
+        <w:t xml:space="preserve">Mire, si tomó un Artículo </w:t>
+      </w:r>
+      <w:proofErr w:type="spellStart"/>
+      <w:r>
+        <w:t>Journal</w:t>
+      </w:r>
+      <w:proofErr w:type="spellEnd"/>
+      <w:r>
+        <w:t>, pero está en un sitio web, agréguelo como sitio web, para que coloque la URL o dirección web.</w:t>
+      </w:r>
+    </w:p>
+  </w:comment>
+  <w:comment w:id="7" w:author="Mario Martin Zapata Salgado" w:date="2024-04-23T15:27:00Z" w:initials="MZ">
+    <w:p>
+      <w:pPr>
+        <w:pStyle w:val="Textocomentario"/>
+      </w:pPr>
+      <w:r>
+        <w:rPr>
+          <w:rStyle w:val="Refdecomentario"/>
+        </w:rPr>
+        <w:annotationRef/>
+      </w:r>
+      <w:r>
+        <w:t>Agréguele “Específicos”</w:t>
+      </w:r>
+      <w:r>
+        <w:t>.</w:t>
+      </w:r>
+    </w:p>
+  </w:comment>
+  <w:comment w:id="8" w:author="Mario Zapata" w:date="2024-04-09T20:39:00Z" w:initials="MZ">
+    <w:p>
+      <w:pPr>
+        <w:pStyle w:val="Textocomentario"/>
+      </w:pPr>
+      <w:r>
+        <w:rPr>
+          <w:rStyle w:val="Refdecomentario"/>
+        </w:rPr>
+        <w:annotationRef/>
+      </w:r>
+      <w:r>
         <w:t>Son muy pocas referencias bibliográficas, considerando que en su trabajo de investigación tiene más (pero no las suficientes)</w:t>
       </w:r>
     </w:p>
@@ -4366,7 +4563,7 @@
       </w:r>
     </w:p>
   </w:comment>
-  <w:comment w:id="7" w:author="Mario Zapata" w:date="2024-04-09T20:38:00Z" w:initials="MZ">
+  <w:comment w:id="9" w:author="Mario Zapata" w:date="2024-04-09T20:38:00Z" w:initials="MZ">
     <w:p>
       <w:pPr>
         <w:pStyle w:val="Textocomentario"/>
@@ -4393,6 +4590,8 @@
   <w15:commentEx w15:paraId="54BA8A6A" w15:done="0"/>
   <w15:commentEx w15:paraId="46FC86EB" w15:done="0"/>
   <w15:commentEx w15:paraId="7FE0D469" w15:done="0"/>
+  <w15:commentEx w15:paraId="2B16A461" w15:done="0"/>
+  <w15:commentEx w15:paraId="0429BF11" w15:done="0"/>
   <w15:commentEx w15:paraId="4CAA9675" w15:done="0"/>
   <w15:commentEx w15:paraId="71196065" w15:done="0"/>
 </w15:commentsEx>
@@ -4406,6 +4605,8 @@
   <w16cex:commentExtensible w16cex:durableId="51883B51" w16cex:dateUtc="2024-04-10T02:00:00Z"/>
   <w16cex:commentExtensible w16cex:durableId="44ADA5BB" w16cex:dateUtc="2024-04-10T02:21:00Z"/>
   <w16cex:commentExtensible w16cex:durableId="64F314FA" w16cex:dateUtc="2024-04-10T02:21:00Z"/>
+  <w16cex:commentExtensible w16cex:durableId="7255DA9C" w16cex:dateUtc="2024-04-23T21:17:00Z"/>
+  <w16cex:commentExtensible w16cex:durableId="63449E97" w16cex:dateUtc="2024-04-23T21:27:00Z"/>
   <w16cex:commentExtensible w16cex:durableId="307B91B6" w16cex:dateUtc="2024-04-10T02:39:00Z"/>
   <w16cex:commentExtensible w16cex:durableId="65BD774C" w16cex:dateUtc="2024-04-10T02:38:00Z"/>
 </w16cex:commentsExtensible>
@@ -4419,6 +4620,8 @@
   <w16cid:commentId w16cid:paraId="54BA8A6A" w16cid:durableId="51883B51"/>
   <w16cid:commentId w16cid:paraId="46FC86EB" w16cid:durableId="44ADA5BB"/>
   <w16cid:commentId w16cid:paraId="7FE0D469" w16cid:durableId="64F314FA"/>
+  <w16cid:commentId w16cid:paraId="2B16A461" w16cid:durableId="7255DA9C"/>
+  <w16cid:commentId w16cid:paraId="0429BF11" w16cid:durableId="63449E97"/>
   <w16cid:commentId w16cid:paraId="4CAA9675" w16cid:durableId="307B91B6"/>
   <w16cid:commentId w16cid:paraId="71196065" w16cid:durableId="65BD774C"/>
 </w16cid:commentsIds>
@@ -5282,6 +5485,9 @@
 <w15:people xmlns:wpc="http://schemas.microsoft.com/office/word/2010/wordprocessingCanvas" xmlns:cx="http://schemas.microsoft.com/office/drawing/2014/chartex" xmlns:cx1="http://schemas.microsoft.com/office/drawing/2015/9/8/chartex" xmlns:cx2="http://schemas.microsoft.com/office/drawing/2015/10/21/chartex" xmlns:cx3="http://schemas.microsoft.com/office/drawing/2016/5/9/chartex" xmlns:cx4="http://schemas.microsoft.com/office/drawing/2016/5/10/chartex" xmlns:cx5="http://schemas.microsoft.com/office/drawing/2016/5/11/chartex" xmlns:cx6="http://schemas.microsoft.com/office/drawing/2016/5/12/chartex" xmlns:cx7="http://schemas.microsoft.com/office/drawing/2016/5/13/chartex" xmlns:cx8="http://schemas.microsoft.com/office/drawing/2016/5/14/chartex" xmlns:mc="http://schemas.openxmlformats.org/markup-compatibility/2006" xmlns:aink="http://schemas.microsoft.com/office/drawing/2016/ink" xmlns:am3d="http://schemas.microsoft.com/office/drawing/2017/model3d" xmlns:o="urn:schemas-microsoft-com:office:office" xmlns:oel="http://schemas.microsoft.com/office/2019/extlst" xmlns:r="http://schemas.openxmlformats.org/officeDocument/2006/relationships" xmlns:m="http://schemas.openxmlformats.org/officeDocument/2006/math" xmlns:v="urn:schemas-microsoft-com:vml" xmlns:wp14="http://schemas.microsoft.com/office/word/2010/wordprocessingDrawing" xmlns:wp="http://schemas.openxmlformats.org/drawingml/2006/wordprocessingDrawing" xmlns:w10="urn:schemas-microsoft-com:office:word" xmlns:w="http://schemas.openxmlformats.org/wordprocessingml/2006/main" xmlns:w14="http://schemas.microsoft.com/office/word/2010/wordml" xmlns:w15="http://schemas.microsoft.com/office/word/2012/wordml" xmlns:w16cex="http://schemas.microsoft.com/office/word/2018/wordml/cex" xmlns:w16cid="http://schemas.microsoft.com/office/word/2016/wordml/cid" xmlns:w16="http://schemas.microsoft.com/office/word/2018/wordml" xmlns:w16du="http://schemas.microsoft.com/office/word/2023/wordml/word16du" xmlns:w16sdtdh="http://schemas.microsoft.com/office/word/2020/wordml/sdtdatahash" xmlns:w16se="http://schemas.microsoft.com/office/word/2015/wordml/symex" xmlns:wpg="http://schemas.microsoft.com/office/word/2010/wordprocessingGroup" xmlns:wpi="http://schemas.microsoft.com/office/word/2010/wordprocessingInk" xmlns:wne="http://schemas.microsoft.com/office/word/2006/wordml" xmlns:wps="http://schemas.microsoft.com/office/word/2010/wordprocessingShape" mc:Ignorable="w14 w15 w16se w16cid w16 w16cex w16sdtdh w16du wp14">
   <w15:person w15:author="Mario Zapata">
     <w15:presenceInfo w15:providerId="Windows Live" w15:userId="b293545b0ebf3a83"/>
+  </w15:person>
+  <w15:person w15:author="Mario Martin Zapata Salgado">
+    <w15:presenceInfo w15:providerId="AD" w15:userId="S::prof.mzapatas@uml.edu.ni::e8b7122e-cc94-4bda-ab23-68e80f3fdfd2"/>
   </w15:person>
 </w15:people>
 </file>
@@ -6136,6 +6342,18 @@
       <w:lang w:val="es-ES"/>
     </w:rPr>
   </w:style>
+  <w:style w:type="character" w:styleId="Mencinsinresolver">
+    <w:name w:val="Unresolved Mention"/>
+    <w:basedOn w:val="Fuentedeprrafopredeter"/>
+    <w:uiPriority w:val="99"/>
+    <w:semiHidden/>
+    <w:unhideWhenUsed/>
+    <w:rsid w:val="009F2DDD"/>
+    <w:rPr>
+      <w:color w:val="605E5C"/>
+      <w:shd w:val="clear" w:color="auto" w:fill="E1DFDD"/>
+    </w:rPr>
+  </w:style>
 </w:styles>
 </file>
 

</xml_diff>